<commit_message>
design uppd. 4e feb
</commit_message>
<xml_diff>
--- a/Design/Banor - mått, placeringar osv/Bana 3 - grafiker o prog.docx
+++ b/Design/Banor - mått, placeringar osv/Bana 3 - grafiker o prog.docx
@@ -499,6 +499,245 @@
               <w:rPr>
                 <w:b w:val="0"/>
               </w:rPr>
+              <w:t>Anti-magneter</w:t>
+            </w:r>
+            <w:r>
+              <w:rPr>
+                <w:b w:val="0"/>
+              </w:rPr>
+              <w:t xml:space="preserve"> </w:t>
+            </w:r>
+            <w:r>
+              <w:rPr>
+                <w:b w:val="0"/>
+              </w:rPr>
+              <w:t>(top, 64x5)</w:t>
+            </w:r>
+          </w:p>
+        </w:tc>
+        <w:tc>
+          <w:tcPr>
+            <w:tcW w:w="3336" w:type="dxa"/>
+          </w:tcPr>
+          <w:p>
+            <w:pPr>
+              <w:cnfStyle w:val="000000010000" w:firstRow="0" w:lastRow="0" w:firstColumn="0" w:lastColumn="0" w:oddVBand="0" w:evenVBand="0" w:oddHBand="0" w:evenHBand="1" w:firstRowFirstColumn="0" w:firstRowLastColumn="0" w:lastRowFirstColumn="0" w:lastRowLastColumn="0"/>
+            </w:pPr>
+            <w:r>
+              <w:t>64, 64</w:t>
+            </w:r>
+          </w:p>
+          <w:p>
+            <w:pPr>
+              <w:cnfStyle w:val="000000010000" w:firstRow="0" w:lastRow="0" w:firstColumn="0" w:lastColumn="0" w:oddVBand="0" w:evenVBand="0" w:oddHBand="0" w:evenHBand="1" w:firstRowFirstColumn="0" w:firstRowLastColumn="0" w:lastRowFirstColumn="0" w:lastRowLastColumn="0"/>
+            </w:pPr>
+            <w:r>
+              <w:t>128</w:t>
+            </w:r>
+            <w:r>
+              <w:t>, 64</w:t>
+            </w:r>
+          </w:p>
+          <w:p>
+            <w:pPr>
+              <w:cnfStyle w:val="000000010000" w:firstRow="0" w:lastRow="0" w:firstColumn="0" w:lastColumn="0" w:oddVBand="0" w:evenVBand="0" w:oddHBand="0" w:evenHBand="1" w:firstRowFirstColumn="0" w:firstRowLastColumn="0" w:lastRowFirstColumn="0" w:lastRowLastColumn="0"/>
+            </w:pPr>
+            <w:r>
+              <w:t>192</w:t>
+            </w:r>
+            <w:r>
+              <w:t>, 64</w:t>
+            </w:r>
+          </w:p>
+          <w:p>
+            <w:pPr>
+              <w:cnfStyle w:val="000000010000" w:firstRow="0" w:lastRow="0" w:firstColumn="0" w:lastColumn="0" w:oddVBand="0" w:evenVBand="0" w:oddHBand="0" w:evenHBand="1" w:firstRowFirstColumn="0" w:firstRowLastColumn="0" w:lastRowFirstColumn="0" w:lastRowLastColumn="0"/>
+            </w:pPr>
+            <w:r>
+              <w:t>256</w:t>
+            </w:r>
+            <w:r>
+              <w:t>, 64</w:t>
+            </w:r>
+          </w:p>
+          <w:p>
+            <w:pPr>
+              <w:cnfStyle w:val="000000010000" w:firstRow="0" w:lastRow="0" w:firstColumn="0" w:lastColumn="0" w:oddVBand="0" w:evenVBand="0" w:oddHBand="0" w:evenHBand="1" w:firstRowFirstColumn="0" w:firstRowLastColumn="0" w:lastRowFirstColumn="0" w:lastRowLastColumn="0"/>
+            </w:pPr>
+            <w:r>
+              <w:t>320</w:t>
+            </w:r>
+            <w:r>
+              <w:t>, 64</w:t>
+            </w:r>
+          </w:p>
+          <w:p>
+            <w:pPr>
+              <w:cnfStyle w:val="000000010000" w:firstRow="0" w:lastRow="0" w:firstColumn="0" w:lastColumn="0" w:oddVBand="0" w:evenVBand="0" w:oddHBand="0" w:evenHBand="1" w:firstRowFirstColumn="0" w:firstRowLastColumn="0" w:lastRowFirstColumn="0" w:lastRowLastColumn="0"/>
+            </w:pPr>
+            <w:r>
+              <w:t>384</w:t>
+            </w:r>
+            <w:r>
+              <w:t>, 64</w:t>
+            </w:r>
+          </w:p>
+          <w:p>
+            <w:pPr>
+              <w:cnfStyle w:val="000000010000" w:firstRow="0" w:lastRow="0" w:firstColumn="0" w:lastColumn="0" w:oddVBand="0" w:evenVBand="0" w:oddHBand="0" w:evenHBand="1" w:firstRowFirstColumn="0" w:firstRowLastColumn="0" w:lastRowFirstColumn="0" w:lastRowLastColumn="0"/>
+            </w:pPr>
+            <w:r>
+              <w:t>448</w:t>
+            </w:r>
+            <w:r>
+              <w:t>, 64</w:t>
+            </w:r>
+          </w:p>
+          <w:p>
+            <w:pPr>
+              <w:cnfStyle w:val="000000010000" w:firstRow="0" w:lastRow="0" w:firstColumn="0" w:lastColumn="0" w:oddVBand="0" w:evenVBand="0" w:oddHBand="0" w:evenHBand="1" w:firstRowFirstColumn="0" w:firstRowLastColumn="0" w:lastRowFirstColumn="0" w:lastRowLastColumn="0"/>
+            </w:pPr>
+            <w:r>
+              <w:t>512</w:t>
+            </w:r>
+            <w:r>
+              <w:t>, 64</w:t>
+            </w:r>
+          </w:p>
+          <w:p>
+            <w:pPr>
+              <w:cnfStyle w:val="000000010000" w:firstRow="0" w:lastRow="0" w:firstColumn="0" w:lastColumn="0" w:oddVBand="0" w:evenVBand="0" w:oddHBand="0" w:evenHBand="1" w:firstRowFirstColumn="0" w:firstRowLastColumn="0" w:lastRowFirstColumn="0" w:lastRowLastColumn="0"/>
+            </w:pPr>
+            <w:r>
+              <w:t>576</w:t>
+            </w:r>
+            <w:r>
+              <w:t>, 64</w:t>
+            </w:r>
+          </w:p>
+          <w:p>
+            <w:pPr>
+              <w:cnfStyle w:val="000000010000" w:firstRow="0" w:lastRow="0" w:firstColumn="0" w:lastColumn="0" w:oddVBand="0" w:evenVBand="0" w:oddHBand="0" w:evenHBand="1" w:firstRowFirstColumn="0" w:firstRowLastColumn="0" w:lastRowFirstColumn="0" w:lastRowLastColumn="0"/>
+            </w:pPr>
+            <w:r>
+              <w:t>640</w:t>
+            </w:r>
+            <w:r>
+              <w:t>, 64</w:t>
+            </w:r>
+          </w:p>
+          <w:p>
+            <w:pPr>
+              <w:cnfStyle w:val="000000010000" w:firstRow="0" w:lastRow="0" w:firstColumn="0" w:lastColumn="0" w:oddVBand="0" w:evenVBand="0" w:oddHBand="0" w:evenHBand="1" w:firstRowFirstColumn="0" w:firstRowLastColumn="0" w:lastRowFirstColumn="0" w:lastRowLastColumn="0"/>
+            </w:pPr>
+            <w:r>
+              <w:t>704</w:t>
+            </w:r>
+            <w:r>
+              <w:t>, 64</w:t>
+            </w:r>
+          </w:p>
+          <w:p>
+            <w:pPr>
+              <w:cnfStyle w:val="000000010000" w:firstRow="0" w:lastRow="0" w:firstColumn="0" w:lastColumn="0" w:oddVBand="0" w:evenVBand="0" w:oddHBand="0" w:evenHBand="1" w:firstRowFirstColumn="0" w:firstRowLastColumn="0" w:lastRowFirstColumn="0" w:lastRowLastColumn="0"/>
+            </w:pPr>
+            <w:r>
+              <w:t>768</w:t>
+            </w:r>
+            <w:r>
+              <w:t>, 64</w:t>
+            </w:r>
+          </w:p>
+          <w:p>
+            <w:pPr>
+              <w:cnfStyle w:val="000000010000" w:firstRow="0" w:lastRow="0" w:firstColumn="0" w:lastColumn="0" w:oddVBand="0" w:evenVBand="0" w:oddHBand="0" w:evenHBand="1" w:firstRowFirstColumn="0" w:firstRowLastColumn="0" w:lastRowFirstColumn="0" w:lastRowLastColumn="0"/>
+            </w:pPr>
+            <w:r>
+              <w:t>832</w:t>
+            </w:r>
+            <w:r>
+              <w:t>, 64</w:t>
+            </w:r>
+          </w:p>
+          <w:p>
+            <w:pPr>
+              <w:cnfStyle w:val="000000010000" w:firstRow="0" w:lastRow="0" w:firstColumn="0" w:lastColumn="0" w:oddVBand="0" w:evenVBand="0" w:oddHBand="0" w:evenHBand="1" w:firstRowFirstColumn="0" w:firstRowLastColumn="0" w:lastRowFirstColumn="0" w:lastRowLastColumn="0"/>
+            </w:pPr>
+            <w:r>
+              <w:t>896</w:t>
+            </w:r>
+            <w:r>
+              <w:t>, 64</w:t>
+            </w:r>
+          </w:p>
+          <w:p>
+            <w:pPr>
+              <w:cnfStyle w:val="000000010000" w:firstRow="0" w:lastRow="0" w:firstColumn="0" w:lastColumn="0" w:oddVBand="0" w:evenVBand="0" w:oddHBand="0" w:evenHBand="1" w:firstRowFirstColumn="0" w:firstRowLastColumn="0" w:lastRowFirstColumn="0" w:lastRowLastColumn="0"/>
+            </w:pPr>
+            <w:r>
+              <w:t>960</w:t>
+            </w:r>
+            <w:r>
+              <w:t>, 64</w:t>
+            </w:r>
+          </w:p>
+          <w:p>
+            <w:pPr>
+              <w:cnfStyle w:val="000000010000" w:firstRow="0" w:lastRow="0" w:firstColumn="0" w:lastColumn="0" w:oddVBand="0" w:evenVBand="0" w:oddHBand="0" w:evenHBand="1" w:firstRowFirstColumn="0" w:firstRowLastColumn="0" w:lastRowFirstColumn="0" w:lastRowLastColumn="0"/>
+            </w:pPr>
+            <w:r>
+              <w:t>1024</w:t>
+            </w:r>
+            <w:r>
+              <w:t>, 64</w:t>
+            </w:r>
+          </w:p>
+          <w:p>
+            <w:pPr>
+              <w:cnfStyle w:val="000000010000" w:firstRow="0" w:lastRow="0" w:firstColumn="0" w:lastColumn="0" w:oddVBand="0" w:evenVBand="0" w:oddHBand="0" w:evenHBand="1" w:firstRowFirstColumn="0" w:firstRowLastColumn="0" w:lastRowFirstColumn="0" w:lastRowLastColumn="0"/>
+            </w:pPr>
+            <w:r>
+              <w:t>1088</w:t>
+            </w:r>
+            <w:r>
+              <w:t>, 64</w:t>
+            </w:r>
+            <w:bookmarkStart w:id="0" w:name="_GoBack"/>
+            <w:bookmarkEnd w:id="0"/>
+          </w:p>
+          <w:p>
+            <w:pPr>
+              <w:cnfStyle w:val="000000010000" w:firstRow="0" w:lastRow="0" w:firstColumn="0" w:lastColumn="0" w:oddVBand="0" w:evenVBand="0" w:oddHBand="0" w:evenHBand="1" w:firstRowFirstColumn="0" w:firstRowLastColumn="0" w:lastRowFirstColumn="0" w:lastRowLastColumn="0"/>
+            </w:pPr>
+            <w:r>
+              <w:t>1152</w:t>
+            </w:r>
+            <w:r>
+              <w:t>, 64</w:t>
+            </w:r>
+          </w:p>
+        </w:tc>
+      </w:tr>
+      <w:tr>
+        <w:trPr>
+          <w:cnfStyle w:val="000000100000" w:firstRow="0" w:lastRow="0" w:firstColumn="0" w:lastColumn="0" w:oddVBand="0" w:evenVBand="0" w:oddHBand="1" w:evenHBand="0" w:firstRowFirstColumn="0" w:firstRowLastColumn="0" w:lastRowFirstColumn="0" w:lastRowLastColumn="0"/>
+          <w:trHeight w:val="418"/>
+        </w:trPr>
+        <w:tc>
+          <w:tcPr>
+            <w:cnfStyle w:val="001000000000" w:firstRow="0" w:lastRow="0" w:firstColumn="1" w:lastColumn="0" w:oddVBand="0" w:evenVBand="0" w:oddHBand="0" w:evenHBand="0" w:firstRowFirstColumn="0" w:firstRowLastColumn="0" w:lastRowFirstColumn="0" w:lastRowLastColumn="0"/>
+            <w:tcW w:w="3336" w:type="dxa"/>
+          </w:tcPr>
+          <w:p>
+            <w:pPr>
+              <w:rPr>
+                <w:b w:val="0"/>
+              </w:rPr>
+            </w:pPr>
+            <w:r>
+              <w:rPr>
+                <w:b w:val="0"/>
+              </w:rPr>
               <w:t>Balkongr</w:t>
             </w:r>
             <w:r>
@@ -515,7 +754,7 @@
           </w:tcPr>
           <w:p>
             <w:pPr>
-              <w:cnfStyle w:val="000000010000" w:firstRow="0" w:lastRow="0" w:firstColumn="0" w:lastColumn="0" w:oddVBand="0" w:evenVBand="0" w:oddHBand="0" w:evenHBand="1" w:firstRowFirstColumn="0" w:firstRowLastColumn="0" w:lastRowFirstColumn="0" w:lastRowLastColumn="0"/>
+              <w:cnfStyle w:val="000000100000" w:firstRow="0" w:lastRow="0" w:firstColumn="0" w:lastColumn="0" w:oddVBand="0" w:evenVBand="0" w:oddHBand="1" w:evenHBand="0" w:firstRowFirstColumn="0" w:firstRowLastColumn="0" w:lastRowFirstColumn="0" w:lastRowLastColumn="0"/>
             </w:pPr>
             <w:r>
               <w:t>1024, 224</w:t>
@@ -525,8 +764,60 @@
       </w:tr>
       <w:tr>
         <w:trPr>
+          <w:cnfStyle w:val="000000010000" w:firstRow="0" w:lastRow="0" w:firstColumn="0" w:lastColumn="0" w:oddVBand="0" w:evenVBand="0" w:oddHBand="0" w:evenHBand="1" w:firstRowFirstColumn="0" w:firstRowLastColumn="0" w:lastRowFirstColumn="0" w:lastRowLastColumn="0"/>
+          <w:trHeight w:val="394"/>
+        </w:trPr>
+        <w:tc>
+          <w:tcPr>
+            <w:cnfStyle w:val="001000000000" w:firstRow="0" w:lastRow="0" w:firstColumn="1" w:lastColumn="0" w:oddVBand="0" w:evenVBand="0" w:oddHBand="0" w:evenHBand="0" w:firstRowFirstColumn="0" w:firstRowLastColumn="0" w:lastRowFirstColumn="0" w:lastRowLastColumn="0"/>
+            <w:tcW w:w="3336" w:type="dxa"/>
+          </w:tcPr>
+          <w:p>
+            <w:pPr>
+              <w:rPr>
+                <w:b w:val="0"/>
+              </w:rPr>
+            </w:pPr>
+            <w:r>
+              <w:rPr>
+                <w:b w:val="0"/>
+              </w:rPr>
+              <w:t>Balkongr</w:t>
+            </w:r>
+            <w:r>
+              <w:rPr>
+                <w:b w:val="0"/>
+              </w:rPr>
+              <w:t>äcke (mitten, 64x32)</w:t>
+            </w:r>
+          </w:p>
+        </w:tc>
+        <w:tc>
+          <w:tcPr>
+            <w:tcW w:w="3336" w:type="dxa"/>
+          </w:tcPr>
+          <w:p>
+            <w:pPr>
+              <w:cnfStyle w:val="000000010000" w:firstRow="0" w:lastRow="0" w:firstColumn="0" w:lastColumn="0" w:oddVBand="0" w:evenVBand="0" w:oddHBand="0" w:evenHBand="1" w:firstRowFirstColumn="0" w:firstRowLastColumn="0" w:lastRowFirstColumn="0" w:lastRowLastColumn="0"/>
+            </w:pPr>
+            <w:r>
+              <w:t>1088, 224</w:t>
+            </w:r>
+          </w:p>
+          <w:p>
+            <w:pPr>
+              <w:cnfStyle w:val="000000010000" w:firstRow="0" w:lastRow="0" w:firstColumn="0" w:lastColumn="0" w:oddVBand="0" w:evenVBand="0" w:oddHBand="0" w:evenHBand="1" w:firstRowFirstColumn="0" w:firstRowLastColumn="0" w:lastRowFirstColumn="0" w:lastRowLastColumn="0"/>
+            </w:pPr>
+            <w:r>
+              <w:t>1152, 224</w:t>
+            </w:r>
+          </w:p>
+        </w:tc>
+      </w:tr>
+      <w:tr>
+        <w:trPr>
           <w:cnfStyle w:val="000000100000" w:firstRow="0" w:lastRow="0" w:firstColumn="0" w:lastColumn="0" w:oddVBand="0" w:evenVBand="0" w:oddHBand="1" w:evenHBand="0" w:firstRowFirstColumn="0" w:firstRowLastColumn="0" w:lastRowFirstColumn="0" w:lastRowLastColumn="0"/>
-          <w:trHeight w:val="394"/>
+          <w:trHeight w:val="418"/>
         </w:trPr>
         <w:tc>
           <w:tcPr>
@@ -549,28 +840,20 @@
               <w:rPr>
                 <w:b w:val="0"/>
               </w:rPr>
-              <w:t>äcke (mitten, 64x32)</w:t>
-            </w:r>
-          </w:p>
-        </w:tc>
-        <w:tc>
-          <w:tcPr>
-            <w:tcW w:w="3336" w:type="dxa"/>
-          </w:tcPr>
-          <w:p>
-            <w:pPr>
-              <w:cnfStyle w:val="000000100000" w:firstRow="0" w:lastRow="0" w:firstColumn="0" w:lastColumn="0" w:oddVBand="0" w:evenVBand="0" w:oddHBand="1" w:evenHBand="0" w:firstRowFirstColumn="0" w:firstRowLastColumn="0" w:lastRowFirstColumn="0" w:lastRowLastColumn="0"/>
-            </w:pPr>
-            <w:r>
-              <w:t>1088, 224</w:t>
-            </w:r>
-          </w:p>
-          <w:p>
-            <w:pPr>
-              <w:cnfStyle w:val="000000100000" w:firstRow="0" w:lastRow="0" w:firstColumn="0" w:lastColumn="0" w:oddVBand="0" w:evenVBand="0" w:oddHBand="1" w:evenHBand="0" w:firstRowFirstColumn="0" w:firstRowLastColumn="0" w:lastRowFirstColumn="0" w:lastRowLastColumn="0"/>
-            </w:pPr>
-            <w:r>
-              <w:t>1152, 224</w:t>
+              <w:t>äcke (höger, 64x32)</w:t>
+            </w:r>
+          </w:p>
+        </w:tc>
+        <w:tc>
+          <w:tcPr>
+            <w:tcW w:w="3336" w:type="dxa"/>
+          </w:tcPr>
+          <w:p>
+            <w:pPr>
+              <w:cnfStyle w:val="000000100000" w:firstRow="0" w:lastRow="0" w:firstColumn="0" w:lastColumn="0" w:oddVBand="0" w:evenVBand="0" w:oddHBand="1" w:evenHBand="0" w:firstRowFirstColumn="0" w:firstRowLastColumn="0" w:lastRowFirstColumn="0" w:lastRowLastColumn="0"/>
+            </w:pPr>
+            <w:r>
+              <w:t>-</w:t>
             </w:r>
           </w:p>
         </w:tc>
@@ -578,43 +861,53 @@
       <w:tr>
         <w:trPr>
           <w:cnfStyle w:val="000000010000" w:firstRow="0" w:lastRow="0" w:firstColumn="0" w:lastColumn="0" w:oddVBand="0" w:evenVBand="0" w:oddHBand="0" w:evenHBand="1" w:firstRowFirstColumn="0" w:firstRowLastColumn="0" w:lastRowFirstColumn="0" w:lastRowLastColumn="0"/>
-          <w:trHeight w:val="418"/>
-        </w:trPr>
-        <w:tc>
-          <w:tcPr>
-            <w:cnfStyle w:val="001000000000" w:firstRow="0" w:lastRow="0" w:firstColumn="1" w:lastColumn="0" w:oddVBand="0" w:evenVBand="0" w:oddHBand="0" w:evenHBand="0" w:firstRowFirstColumn="0" w:firstRowLastColumn="0" w:lastRowFirstColumn="0" w:lastRowLastColumn="0"/>
-            <w:tcW w:w="3336" w:type="dxa"/>
-          </w:tcPr>
-          <w:p>
-            <w:pPr>
-              <w:rPr>
-                <w:b w:val="0"/>
-              </w:rPr>
-            </w:pPr>
-            <w:r>
-              <w:rPr>
-                <w:b w:val="0"/>
-              </w:rPr>
-              <w:t>Balkongr</w:t>
-            </w:r>
-            <w:r>
-              <w:rPr>
-                <w:b w:val="0"/>
-              </w:rPr>
-              <w:t>äcke (höger, 64x32)</w:t>
-            </w:r>
-          </w:p>
-        </w:tc>
-        <w:tc>
-          <w:tcPr>
-            <w:tcW w:w="3336" w:type="dxa"/>
-          </w:tcPr>
-          <w:p>
-            <w:pPr>
-              <w:cnfStyle w:val="000000010000" w:firstRow="0" w:lastRow="0" w:firstColumn="0" w:lastColumn="0" w:oddVBand="0" w:evenVBand="0" w:oddHBand="0" w:evenHBand="1" w:firstRowFirstColumn="0" w:firstRowLastColumn="0" w:lastRowFirstColumn="0" w:lastRowLastColumn="0"/>
-            </w:pPr>
-            <w:r>
-              <w:t>-</w:t>
+          <w:trHeight w:val="441"/>
+        </w:trPr>
+        <w:tc>
+          <w:tcPr>
+            <w:cnfStyle w:val="001000000000" w:firstRow="0" w:lastRow="0" w:firstColumn="1" w:lastColumn="0" w:oddVBand="0" w:evenVBand="0" w:oddHBand="0" w:evenHBand="0" w:firstRowFirstColumn="0" w:firstRowLastColumn="0" w:lastRowFirstColumn="0" w:lastRowLastColumn="0"/>
+            <w:tcW w:w="3336" w:type="dxa"/>
+          </w:tcPr>
+          <w:p>
+            <w:pPr>
+              <w:rPr>
+                <w:b w:val="0"/>
+              </w:rPr>
+            </w:pPr>
+            <w:r>
+              <w:rPr>
+                <w:b w:val="0"/>
+              </w:rPr>
+              <w:t>Balkong (64x32)</w:t>
+            </w:r>
+          </w:p>
+        </w:tc>
+        <w:tc>
+          <w:tcPr>
+            <w:tcW w:w="3336" w:type="dxa"/>
+          </w:tcPr>
+          <w:p>
+            <w:pPr>
+              <w:cnfStyle w:val="000000010000" w:firstRow="0" w:lastRow="0" w:firstColumn="0" w:lastColumn="0" w:oddVBand="0" w:evenVBand="0" w:oddHBand="0" w:evenHBand="1" w:firstRowFirstColumn="0" w:firstRowLastColumn="0" w:lastRowFirstColumn="0" w:lastRowLastColumn="0"/>
+            </w:pPr>
+            <w:r>
+              <w:t>1024, 256</w:t>
+            </w:r>
+          </w:p>
+          <w:p>
+            <w:pPr>
+              <w:cnfStyle w:val="000000010000" w:firstRow="0" w:lastRow="0" w:firstColumn="0" w:lastColumn="0" w:oddVBand="0" w:evenVBand="0" w:oddHBand="0" w:evenHBand="1" w:firstRowFirstColumn="0" w:firstRowLastColumn="0" w:lastRowFirstColumn="0" w:lastRowLastColumn="0"/>
+            </w:pPr>
+            <w:r>
+              <w:t>1088, 256</w:t>
+            </w:r>
+          </w:p>
+          <w:p>
+            <w:pPr>
+              <w:cnfStyle w:val="000000010000" w:firstRow="0" w:lastRow="0" w:firstColumn="0" w:lastColumn="0" w:oddVBand="0" w:evenVBand="0" w:oddHBand="0" w:evenHBand="1" w:firstRowFirstColumn="0" w:firstRowLastColumn="0" w:lastRowFirstColumn="0" w:lastRowLastColumn="0"/>
+            </w:pPr>
+            <w:r>
+              <w:t>1152, 256</w:t>
             </w:r>
           </w:p>
         </w:tc>
@@ -639,36 +932,21 @@
               <w:rPr>
                 <w:b w:val="0"/>
               </w:rPr>
-              <w:t>Balkong (64x32)</w:t>
-            </w:r>
-          </w:p>
-        </w:tc>
-        <w:tc>
-          <w:tcPr>
-            <w:tcW w:w="3336" w:type="dxa"/>
-          </w:tcPr>
-          <w:p>
-            <w:pPr>
-              <w:cnfStyle w:val="000000100000" w:firstRow="0" w:lastRow="0" w:firstColumn="0" w:lastColumn="0" w:oddVBand="0" w:evenVBand="0" w:oddHBand="1" w:evenHBand="0" w:firstRowFirstColumn="0" w:firstRowLastColumn="0" w:lastRowFirstColumn="0" w:lastRowLastColumn="0"/>
-            </w:pPr>
-            <w:r>
-              <w:t>1024, 256</w:t>
-            </w:r>
-          </w:p>
-          <w:p>
-            <w:pPr>
-              <w:cnfStyle w:val="000000100000" w:firstRow="0" w:lastRow="0" w:firstColumn="0" w:lastColumn="0" w:oddVBand="0" w:evenVBand="0" w:oddHBand="1" w:evenHBand="0" w:firstRowFirstColumn="0" w:firstRowLastColumn="0" w:lastRowFirstColumn="0" w:lastRowLastColumn="0"/>
-            </w:pPr>
-            <w:r>
-              <w:t>1088, 256</w:t>
-            </w:r>
-          </w:p>
-          <w:p>
-            <w:pPr>
-              <w:cnfStyle w:val="000000100000" w:firstRow="0" w:lastRow="0" w:firstColumn="0" w:lastColumn="0" w:oddVBand="0" w:evenVBand="0" w:oddHBand="1" w:evenHBand="0" w:firstRowFirstColumn="0" w:firstRowLastColumn="0" w:lastRowFirstColumn="0" w:lastRowLastColumn="0"/>
-            </w:pPr>
-            <w:r>
-              <w:t>1152, 256</w:t>
+              <w:lastRenderedPageBreak/>
+              <w:t>Meanix (64x96)</w:t>
+            </w:r>
+          </w:p>
+        </w:tc>
+        <w:tc>
+          <w:tcPr>
+            <w:tcW w:w="3336" w:type="dxa"/>
+          </w:tcPr>
+          <w:p>
+            <w:pPr>
+              <w:cnfStyle w:val="000000100000" w:firstRow="0" w:lastRow="0" w:firstColumn="0" w:lastColumn="0" w:oddVBand="0" w:evenVBand="0" w:oddHBand="1" w:evenHBand="0" w:firstRowFirstColumn="0" w:firstRowLastColumn="0" w:lastRowFirstColumn="0" w:lastRowLastColumn="0"/>
+            </w:pPr>
+            <w:r>
+              <w:t>1120, 128</w:t>
             </w:r>
           </w:p>
         </w:tc>
@@ -693,20 +971,20 @@
               <w:rPr>
                 <w:b w:val="0"/>
               </w:rPr>
-              <w:t>Meanix (64x96)</w:t>
-            </w:r>
-          </w:p>
-        </w:tc>
-        <w:tc>
-          <w:tcPr>
-            <w:tcW w:w="3336" w:type="dxa"/>
-          </w:tcPr>
-          <w:p>
-            <w:pPr>
-              <w:cnfStyle w:val="000000010000" w:firstRow="0" w:lastRow="0" w:firstColumn="0" w:lastColumn="0" w:oddVBand="0" w:evenVBand="0" w:oddHBand="0" w:evenHBand="1" w:firstRowFirstColumn="0" w:firstRowLastColumn="0" w:lastRowFirstColumn="0" w:lastRowLastColumn="0"/>
-            </w:pPr>
-            <w:r>
-              <w:t>1120, 128</w:t>
+              <w:t>Utgång (64x96)</w:t>
+            </w:r>
+          </w:p>
+        </w:tc>
+        <w:tc>
+          <w:tcPr>
+            <w:tcW w:w="3336" w:type="dxa"/>
+          </w:tcPr>
+          <w:p>
+            <w:pPr>
+              <w:cnfStyle w:val="000000010000" w:firstRow="0" w:lastRow="0" w:firstColumn="0" w:lastColumn="0" w:oddVBand="0" w:evenVBand="0" w:oddHBand="0" w:evenHBand="1" w:firstRowFirstColumn="0" w:firstRowLastColumn="0" w:lastRowFirstColumn="0" w:lastRowLastColumn="0"/>
+            </w:pPr>
+            <w:r>
+              <w:t>1120, 512</w:t>
             </w:r>
           </w:p>
         </w:tc>
@@ -731,20 +1009,156 @@
               <w:rPr>
                 <w:b w:val="0"/>
               </w:rPr>
-              <w:t>Utgång (64x96)</w:t>
-            </w:r>
-          </w:p>
-        </w:tc>
-        <w:tc>
-          <w:tcPr>
-            <w:tcW w:w="3336" w:type="dxa"/>
-          </w:tcPr>
-          <w:p>
-            <w:pPr>
-              <w:cnfStyle w:val="000000100000" w:firstRow="0" w:lastRow="0" w:firstColumn="0" w:lastColumn="0" w:oddVBand="0" w:evenVBand="0" w:oddHBand="1" w:evenHBand="0" w:firstRowFirstColumn="0" w:firstRowLastColumn="0" w:lastRowFirstColumn="0" w:lastRowLastColumn="0"/>
-            </w:pPr>
-            <w:r>
-              <w:t>1120, 512</w:t>
+              <w:t>Lava (64x64)</w:t>
+            </w:r>
+          </w:p>
+        </w:tc>
+        <w:tc>
+          <w:tcPr>
+            <w:tcW w:w="3336" w:type="dxa"/>
+          </w:tcPr>
+          <w:p>
+            <w:pPr>
+              <w:cnfStyle w:val="000000100000" w:firstRow="0" w:lastRow="0" w:firstColumn="0" w:lastColumn="0" w:oddVBand="0" w:evenVBand="0" w:oddHBand="1" w:evenHBand="0" w:firstRowFirstColumn="0" w:firstRowLastColumn="0" w:lastRowFirstColumn="0" w:lastRowLastColumn="0"/>
+            </w:pPr>
+            <w:r>
+              <w:t>64, 704</w:t>
+            </w:r>
+          </w:p>
+          <w:p>
+            <w:pPr>
+              <w:cnfStyle w:val="000000100000" w:firstRow="0" w:lastRow="0" w:firstColumn="0" w:lastColumn="0" w:oddVBand="0" w:evenVBand="0" w:oddHBand="1" w:evenHBand="0" w:firstRowFirstColumn="0" w:firstRowLastColumn="0" w:lastRowFirstColumn="0" w:lastRowLastColumn="0"/>
+            </w:pPr>
+            <w:r>
+              <w:t>128, 704</w:t>
+            </w:r>
+          </w:p>
+          <w:p>
+            <w:pPr>
+              <w:cnfStyle w:val="000000100000" w:firstRow="0" w:lastRow="0" w:firstColumn="0" w:lastColumn="0" w:oddVBand="0" w:evenVBand="0" w:oddHBand="1" w:evenHBand="0" w:firstRowFirstColumn="0" w:firstRowLastColumn="0" w:lastRowFirstColumn="0" w:lastRowLastColumn="0"/>
+            </w:pPr>
+            <w:r>
+              <w:t>192, 704</w:t>
+            </w:r>
+          </w:p>
+          <w:p>
+            <w:pPr>
+              <w:cnfStyle w:val="000000100000" w:firstRow="0" w:lastRow="0" w:firstColumn="0" w:lastColumn="0" w:oddVBand="0" w:evenVBand="0" w:oddHBand="1" w:evenHBand="0" w:firstRowFirstColumn="0" w:firstRowLastColumn="0" w:lastRowFirstColumn="0" w:lastRowLastColumn="0"/>
+            </w:pPr>
+            <w:r>
+              <w:t>256, 704</w:t>
+            </w:r>
+          </w:p>
+          <w:p>
+            <w:pPr>
+              <w:cnfStyle w:val="000000100000" w:firstRow="0" w:lastRow="0" w:firstColumn="0" w:lastColumn="0" w:oddVBand="0" w:evenVBand="0" w:oddHBand="1" w:evenHBand="0" w:firstRowFirstColumn="0" w:firstRowLastColumn="0" w:lastRowFirstColumn="0" w:lastRowLastColumn="0"/>
+            </w:pPr>
+            <w:r>
+              <w:t>320, 704</w:t>
+            </w:r>
+          </w:p>
+          <w:p>
+            <w:pPr>
+              <w:cnfStyle w:val="000000100000" w:firstRow="0" w:lastRow="0" w:firstColumn="0" w:lastColumn="0" w:oddVBand="0" w:evenVBand="0" w:oddHBand="1" w:evenHBand="0" w:firstRowFirstColumn="0" w:firstRowLastColumn="0" w:lastRowFirstColumn="0" w:lastRowLastColumn="0"/>
+            </w:pPr>
+            <w:r>
+              <w:t>384, 704</w:t>
+            </w:r>
+          </w:p>
+          <w:p>
+            <w:pPr>
+              <w:cnfStyle w:val="000000100000" w:firstRow="0" w:lastRow="0" w:firstColumn="0" w:lastColumn="0" w:oddVBand="0" w:evenVBand="0" w:oddHBand="1" w:evenHBand="0" w:firstRowFirstColumn="0" w:firstRowLastColumn="0" w:lastRowFirstColumn="0" w:lastRowLastColumn="0"/>
+            </w:pPr>
+            <w:r>
+              <w:t>448, 704</w:t>
+            </w:r>
+          </w:p>
+          <w:p>
+            <w:pPr>
+              <w:cnfStyle w:val="000000100000" w:firstRow="0" w:lastRow="0" w:firstColumn="0" w:lastColumn="0" w:oddVBand="0" w:evenVBand="0" w:oddHBand="1" w:evenHBand="0" w:firstRowFirstColumn="0" w:firstRowLastColumn="0" w:lastRowFirstColumn="0" w:lastRowLastColumn="0"/>
+            </w:pPr>
+            <w:r>
+              <w:t>512, 704</w:t>
+            </w:r>
+          </w:p>
+          <w:p>
+            <w:pPr>
+              <w:cnfStyle w:val="000000100000" w:firstRow="0" w:lastRow="0" w:firstColumn="0" w:lastColumn="0" w:oddVBand="0" w:evenVBand="0" w:oddHBand="1" w:evenHBand="0" w:firstRowFirstColumn="0" w:firstRowLastColumn="0" w:lastRowFirstColumn="0" w:lastRowLastColumn="0"/>
+            </w:pPr>
+            <w:r>
+              <w:t>576, 704</w:t>
+            </w:r>
+          </w:p>
+          <w:p>
+            <w:pPr>
+              <w:cnfStyle w:val="000000100000" w:firstRow="0" w:lastRow="0" w:firstColumn="0" w:lastColumn="0" w:oddVBand="0" w:evenVBand="0" w:oddHBand="1" w:evenHBand="0" w:firstRowFirstColumn="0" w:firstRowLastColumn="0" w:lastRowFirstColumn="0" w:lastRowLastColumn="0"/>
+            </w:pPr>
+            <w:r>
+              <w:t>640, 704</w:t>
+            </w:r>
+          </w:p>
+          <w:p>
+            <w:pPr>
+              <w:cnfStyle w:val="000000100000" w:firstRow="0" w:lastRow="0" w:firstColumn="0" w:lastColumn="0" w:oddVBand="0" w:evenVBand="0" w:oddHBand="1" w:evenHBand="0" w:firstRowFirstColumn="0" w:firstRowLastColumn="0" w:lastRowFirstColumn="0" w:lastRowLastColumn="0"/>
+            </w:pPr>
+            <w:r>
+              <w:t>704, 704</w:t>
+            </w:r>
+          </w:p>
+          <w:p>
+            <w:pPr>
+              <w:cnfStyle w:val="000000100000" w:firstRow="0" w:lastRow="0" w:firstColumn="0" w:lastColumn="0" w:oddVBand="0" w:evenVBand="0" w:oddHBand="1" w:evenHBand="0" w:firstRowFirstColumn="0" w:firstRowLastColumn="0" w:lastRowFirstColumn="0" w:lastRowLastColumn="0"/>
+            </w:pPr>
+            <w:r>
+              <w:t>768, 704</w:t>
+            </w:r>
+          </w:p>
+          <w:p>
+            <w:pPr>
+              <w:cnfStyle w:val="000000100000" w:firstRow="0" w:lastRow="0" w:firstColumn="0" w:lastColumn="0" w:oddVBand="0" w:evenVBand="0" w:oddHBand="1" w:evenHBand="0" w:firstRowFirstColumn="0" w:firstRowLastColumn="0" w:lastRowFirstColumn="0" w:lastRowLastColumn="0"/>
+            </w:pPr>
+            <w:r>
+              <w:t>832, 704</w:t>
+            </w:r>
+          </w:p>
+          <w:p>
+            <w:pPr>
+              <w:cnfStyle w:val="000000100000" w:firstRow="0" w:lastRow="0" w:firstColumn="0" w:lastColumn="0" w:oddVBand="0" w:evenVBand="0" w:oddHBand="1" w:evenHBand="0" w:firstRowFirstColumn="0" w:firstRowLastColumn="0" w:lastRowFirstColumn="0" w:lastRowLastColumn="0"/>
+            </w:pPr>
+            <w:r>
+              <w:t>896, 704</w:t>
+            </w:r>
+          </w:p>
+          <w:p>
+            <w:pPr>
+              <w:cnfStyle w:val="000000100000" w:firstRow="0" w:lastRow="0" w:firstColumn="0" w:lastColumn="0" w:oddVBand="0" w:evenVBand="0" w:oddHBand="1" w:evenHBand="0" w:firstRowFirstColumn="0" w:firstRowLastColumn="0" w:lastRowFirstColumn="0" w:lastRowLastColumn="0"/>
+            </w:pPr>
+            <w:r>
+              <w:t>960, 704</w:t>
+            </w:r>
+          </w:p>
+          <w:p>
+            <w:pPr>
+              <w:cnfStyle w:val="000000100000" w:firstRow="0" w:lastRow="0" w:firstColumn="0" w:lastColumn="0" w:oddVBand="0" w:evenVBand="0" w:oddHBand="1" w:evenHBand="0" w:firstRowFirstColumn="0" w:firstRowLastColumn="0" w:lastRowFirstColumn="0" w:lastRowLastColumn="0"/>
+            </w:pPr>
+            <w:r>
+              <w:t>1024, 704</w:t>
+            </w:r>
+          </w:p>
+          <w:p>
+            <w:pPr>
+              <w:cnfStyle w:val="000000100000" w:firstRow="0" w:lastRow="0" w:firstColumn="0" w:lastColumn="0" w:oddVBand="0" w:evenVBand="0" w:oddHBand="1" w:evenHBand="0" w:firstRowFirstColumn="0" w:firstRowLastColumn="0" w:lastRowFirstColumn="0" w:lastRowLastColumn="0"/>
+            </w:pPr>
+            <w:r>
+              <w:t>1088, 704</w:t>
+            </w:r>
+          </w:p>
+          <w:p>
+            <w:pPr>
+              <w:cnfStyle w:val="000000100000" w:firstRow="0" w:lastRow="0" w:firstColumn="0" w:lastColumn="0" w:oddVBand="0" w:evenVBand="0" w:oddHBand="1" w:evenHBand="0" w:firstRowFirstColumn="0" w:firstRowLastColumn="0" w:lastRowFirstColumn="0" w:lastRowLastColumn="0"/>
+            </w:pPr>
+            <w:r>
+              <w:t>1152, 704</w:t>
             </w:r>
           </w:p>
         </w:tc>
@@ -769,157 +1183,50 @@
               <w:rPr>
                 <w:b w:val="0"/>
               </w:rPr>
-              <w:t>Lava (64x64)</w:t>
-            </w:r>
-          </w:p>
-        </w:tc>
-        <w:tc>
-          <w:tcPr>
-            <w:tcW w:w="3336" w:type="dxa"/>
-          </w:tcPr>
-          <w:p>
-            <w:pPr>
-              <w:cnfStyle w:val="000000010000" w:firstRow="0" w:lastRow="0" w:firstColumn="0" w:lastColumn="0" w:oddVBand="0" w:evenVBand="0" w:oddHBand="0" w:evenHBand="1" w:firstRowFirstColumn="0" w:firstRowLastColumn="0" w:lastRowFirstColumn="0" w:lastRowLastColumn="0"/>
-            </w:pPr>
-            <w:r>
-              <w:t>64, 704</w:t>
-            </w:r>
-          </w:p>
-          <w:p>
-            <w:pPr>
-              <w:cnfStyle w:val="000000010000" w:firstRow="0" w:lastRow="0" w:firstColumn="0" w:lastColumn="0" w:oddVBand="0" w:evenVBand="0" w:oddHBand="0" w:evenHBand="1" w:firstRowFirstColumn="0" w:firstRowLastColumn="0" w:lastRowFirstColumn="0" w:lastRowLastColumn="0"/>
-            </w:pPr>
-            <w:r>
-              <w:t>128, 704</w:t>
-            </w:r>
-          </w:p>
-          <w:p>
-            <w:pPr>
-              <w:cnfStyle w:val="000000010000" w:firstRow="0" w:lastRow="0" w:firstColumn="0" w:lastColumn="0" w:oddVBand="0" w:evenVBand="0" w:oddHBand="0" w:evenHBand="1" w:firstRowFirstColumn="0" w:firstRowLastColumn="0" w:lastRowFirstColumn="0" w:lastRowLastColumn="0"/>
-            </w:pPr>
-            <w:r>
-              <w:t>192, 704</w:t>
-            </w:r>
-          </w:p>
-          <w:p>
-            <w:pPr>
-              <w:cnfStyle w:val="000000010000" w:firstRow="0" w:lastRow="0" w:firstColumn="0" w:lastColumn="0" w:oddVBand="0" w:evenVBand="0" w:oddHBand="0" w:evenHBand="1" w:firstRowFirstColumn="0" w:firstRowLastColumn="0" w:lastRowFirstColumn="0" w:lastRowLastColumn="0"/>
-            </w:pPr>
-            <w:r>
-              <w:t>256, 704</w:t>
-            </w:r>
-          </w:p>
-          <w:p>
-            <w:pPr>
-              <w:cnfStyle w:val="000000010000" w:firstRow="0" w:lastRow="0" w:firstColumn="0" w:lastColumn="0" w:oddVBand="0" w:evenVBand="0" w:oddHBand="0" w:evenHBand="1" w:firstRowFirstColumn="0" w:firstRowLastColumn="0" w:lastRowFirstColumn="0" w:lastRowLastColumn="0"/>
-            </w:pPr>
-            <w:r>
-              <w:t>320, 704</w:t>
-            </w:r>
-          </w:p>
-          <w:p>
-            <w:pPr>
-              <w:cnfStyle w:val="000000010000" w:firstRow="0" w:lastRow="0" w:firstColumn="0" w:lastColumn="0" w:oddVBand="0" w:evenVBand="0" w:oddHBand="0" w:evenHBand="1" w:firstRowFirstColumn="0" w:firstRowLastColumn="0" w:lastRowFirstColumn="0" w:lastRowLastColumn="0"/>
-            </w:pPr>
-            <w:r>
-              <w:t>384, 704</w:t>
-            </w:r>
-          </w:p>
-          <w:p>
-            <w:pPr>
-              <w:cnfStyle w:val="000000010000" w:firstRow="0" w:lastRow="0" w:firstColumn="0" w:lastColumn="0" w:oddVBand="0" w:evenVBand="0" w:oddHBand="0" w:evenHBand="1" w:firstRowFirstColumn="0" w:firstRowLastColumn="0" w:lastRowFirstColumn="0" w:lastRowLastColumn="0"/>
-            </w:pPr>
-            <w:r>
-              <w:t>448, 704</w:t>
-            </w:r>
-          </w:p>
-          <w:p>
-            <w:pPr>
-              <w:cnfStyle w:val="000000010000" w:firstRow="0" w:lastRow="0" w:firstColumn="0" w:lastColumn="0" w:oddVBand="0" w:evenVBand="0" w:oddHBand="0" w:evenHBand="1" w:firstRowFirstColumn="0" w:firstRowLastColumn="0" w:lastRowFirstColumn="0" w:lastRowLastColumn="0"/>
-            </w:pPr>
-            <w:r>
-              <w:t>512, 704</w:t>
-            </w:r>
-          </w:p>
-          <w:p>
-            <w:pPr>
-              <w:cnfStyle w:val="000000010000" w:firstRow="0" w:lastRow="0" w:firstColumn="0" w:lastColumn="0" w:oddVBand="0" w:evenVBand="0" w:oddHBand="0" w:evenHBand="1" w:firstRowFirstColumn="0" w:firstRowLastColumn="0" w:lastRowFirstColumn="0" w:lastRowLastColumn="0"/>
-            </w:pPr>
-            <w:r>
-              <w:t>576, 704</w:t>
-            </w:r>
-          </w:p>
-          <w:p>
-            <w:pPr>
-              <w:cnfStyle w:val="000000010000" w:firstRow="0" w:lastRow="0" w:firstColumn="0" w:lastColumn="0" w:oddVBand="0" w:evenVBand="0" w:oddHBand="0" w:evenHBand="1" w:firstRowFirstColumn="0" w:firstRowLastColumn="0" w:lastRowFirstColumn="0" w:lastRowLastColumn="0"/>
-            </w:pPr>
-            <w:r>
-              <w:t>640, 704</w:t>
-            </w:r>
-          </w:p>
-          <w:p>
-            <w:pPr>
-              <w:cnfStyle w:val="000000010000" w:firstRow="0" w:lastRow="0" w:firstColumn="0" w:lastColumn="0" w:oddVBand="0" w:evenVBand="0" w:oddHBand="0" w:evenHBand="1" w:firstRowFirstColumn="0" w:firstRowLastColumn="0" w:lastRowFirstColumn="0" w:lastRowLastColumn="0"/>
-            </w:pPr>
-            <w:r>
-              <w:t>704, 704</w:t>
-            </w:r>
-          </w:p>
-          <w:p>
-            <w:pPr>
-              <w:cnfStyle w:val="000000010000" w:firstRow="0" w:lastRow="0" w:firstColumn="0" w:lastColumn="0" w:oddVBand="0" w:evenVBand="0" w:oddHBand="0" w:evenHBand="1" w:firstRowFirstColumn="0" w:firstRowLastColumn="0" w:lastRowFirstColumn="0" w:lastRowLastColumn="0"/>
-            </w:pPr>
-            <w:r>
-              <w:t>768, 704</w:t>
-            </w:r>
-          </w:p>
-          <w:p>
-            <w:pPr>
-              <w:cnfStyle w:val="000000010000" w:firstRow="0" w:lastRow="0" w:firstColumn="0" w:lastColumn="0" w:oddVBand="0" w:evenVBand="0" w:oddHBand="0" w:evenHBand="1" w:firstRowFirstColumn="0" w:firstRowLastColumn="0" w:lastRowFirstColumn="0" w:lastRowLastColumn="0"/>
-            </w:pPr>
-            <w:r>
-              <w:t>832, 704</w:t>
-            </w:r>
-          </w:p>
-          <w:p>
-            <w:pPr>
-              <w:cnfStyle w:val="000000010000" w:firstRow="0" w:lastRow="0" w:firstColumn="0" w:lastColumn="0" w:oddVBand="0" w:evenVBand="0" w:oddHBand="0" w:evenHBand="1" w:firstRowFirstColumn="0" w:firstRowLastColumn="0" w:lastRowFirstColumn="0" w:lastRowLastColumn="0"/>
-            </w:pPr>
-            <w:r>
-              <w:t>896, 704</w:t>
-            </w:r>
-          </w:p>
-          <w:p>
-            <w:pPr>
-              <w:cnfStyle w:val="000000010000" w:firstRow="0" w:lastRow="0" w:firstColumn="0" w:lastColumn="0" w:oddVBand="0" w:evenVBand="0" w:oddHBand="0" w:evenHBand="1" w:firstRowFirstColumn="0" w:firstRowLastColumn="0" w:lastRowFirstColumn="0" w:lastRowLastColumn="0"/>
-            </w:pPr>
-            <w:r>
-              <w:t>960, 704</w:t>
-            </w:r>
-          </w:p>
-          <w:p>
-            <w:pPr>
-              <w:cnfStyle w:val="000000010000" w:firstRow="0" w:lastRow="0" w:firstColumn="0" w:lastColumn="0" w:oddVBand="0" w:evenVBand="0" w:oddHBand="0" w:evenHBand="1" w:firstRowFirstColumn="0" w:firstRowLastColumn="0" w:lastRowFirstColumn="0" w:lastRowLastColumn="0"/>
-            </w:pPr>
-            <w:r>
-              <w:lastRenderedPageBreak/>
-              <w:t>1024, 704</w:t>
-            </w:r>
-          </w:p>
-          <w:p>
-            <w:pPr>
-              <w:cnfStyle w:val="000000010000" w:firstRow="0" w:lastRow="0" w:firstColumn="0" w:lastColumn="0" w:oddVBand="0" w:evenVBand="0" w:oddHBand="0" w:evenHBand="1" w:firstRowFirstColumn="0" w:firstRowLastColumn="0" w:lastRowFirstColumn="0" w:lastRowLastColumn="0"/>
-            </w:pPr>
-            <w:r>
-              <w:t>1088, 704</w:t>
-            </w:r>
-          </w:p>
-          <w:p>
-            <w:pPr>
-              <w:cnfStyle w:val="000000010000" w:firstRow="0" w:lastRow="0" w:firstColumn="0" w:lastColumn="0" w:oddVBand="0" w:evenVBand="0" w:oddHBand="0" w:evenHBand="1" w:firstRowFirstColumn="0" w:firstRowLastColumn="0" w:lastRowFirstColumn="0" w:lastRowLastColumn="0"/>
-            </w:pPr>
-            <w:r>
-              <w:t>1152, 704</w:t>
+              <w:t>Trasig plattform 1</w:t>
+            </w:r>
+            <w:r>
+              <w:rPr>
+                <w:b w:val="0"/>
+              </w:rPr>
+              <w:t xml:space="preserve"> (tål 2 hopp)</w:t>
+            </w:r>
+          </w:p>
+        </w:tc>
+        <w:tc>
+          <w:tcPr>
+            <w:tcW w:w="3336" w:type="dxa"/>
+          </w:tcPr>
+          <w:p>
+            <w:pPr>
+              <w:cnfStyle w:val="000000010000" w:firstRow="0" w:lastRow="0" w:firstColumn="0" w:lastColumn="0" w:oddVBand="0" w:evenVBand="0" w:oddHBand="0" w:evenHBand="1" w:firstRowFirstColumn="0" w:firstRowLastColumn="0" w:lastRowFirstColumn="0" w:lastRowLastColumn="0"/>
+            </w:pPr>
+            <w:r>
+              <w:t>64, 256</w:t>
+            </w:r>
+          </w:p>
+          <w:p>
+            <w:pPr>
+              <w:cnfStyle w:val="000000010000" w:firstRow="0" w:lastRow="0" w:firstColumn="0" w:lastColumn="0" w:oddVBand="0" w:evenVBand="0" w:oddHBand="0" w:evenHBand="1" w:firstRowFirstColumn="0" w:firstRowLastColumn="0" w:lastRowFirstColumn="0" w:lastRowLastColumn="0"/>
+            </w:pPr>
+            <w:r>
+              <w:t>224, 544</w:t>
+            </w:r>
+          </w:p>
+          <w:p>
+            <w:pPr>
+              <w:cnfStyle w:val="000000010000" w:firstRow="0" w:lastRow="0" w:firstColumn="0" w:lastColumn="0" w:oddVBand="0" w:evenVBand="0" w:oddHBand="0" w:evenHBand="1" w:firstRowFirstColumn="0" w:firstRowLastColumn="0" w:lastRowFirstColumn="0" w:lastRowLastColumn="0"/>
+            </w:pPr>
+            <w:r>
+              <w:t>320, 576</w:t>
+            </w:r>
+          </w:p>
+          <w:p>
+            <w:pPr>
+              <w:cnfStyle w:val="000000010000" w:firstRow="0" w:lastRow="0" w:firstColumn="0" w:lastColumn="0" w:oddVBand="0" w:evenVBand="0" w:oddHBand="0" w:evenHBand="1" w:firstRowFirstColumn="0" w:firstRowLastColumn="0" w:lastRowFirstColumn="0" w:lastRowLastColumn="0"/>
+            </w:pPr>
+            <w:r>
+              <w:t>416, 608</w:t>
             </w:r>
           </w:p>
         </w:tc>
@@ -935,60 +1242,30 @@
             <w:tcW w:w="3336" w:type="dxa"/>
           </w:tcPr>
           <w:p>
-            <w:pPr>
-              <w:rPr>
-                <w:b w:val="0"/>
-              </w:rPr>
-            </w:pPr>
-            <w:r>
-              <w:rPr>
-                <w:b w:val="0"/>
-              </w:rPr>
-              <w:lastRenderedPageBreak/>
-              <w:t>Trasig plattform 1</w:t>
-            </w:r>
-            <w:r>
-              <w:rPr>
-                <w:b w:val="0"/>
-              </w:rPr>
-              <w:t xml:space="preserve"> (tål 2 hopp)</w:t>
-            </w:r>
-          </w:p>
-        </w:tc>
-        <w:tc>
-          <w:tcPr>
-            <w:tcW w:w="3336" w:type="dxa"/>
-          </w:tcPr>
-          <w:p>
-            <w:pPr>
-              <w:cnfStyle w:val="000000100000" w:firstRow="0" w:lastRow="0" w:firstColumn="0" w:lastColumn="0" w:oddVBand="0" w:evenVBand="0" w:oddHBand="1" w:evenHBand="0" w:firstRowFirstColumn="0" w:firstRowLastColumn="0" w:lastRowFirstColumn="0" w:lastRowLastColumn="0"/>
-            </w:pPr>
-            <w:r>
-              <w:t>64, 256</w:t>
-            </w:r>
-          </w:p>
-          <w:p>
-            <w:pPr>
-              <w:cnfStyle w:val="000000100000" w:firstRow="0" w:lastRow="0" w:firstColumn="0" w:lastColumn="0" w:oddVBand="0" w:evenVBand="0" w:oddHBand="1" w:evenHBand="0" w:firstRowFirstColumn="0" w:firstRowLastColumn="0" w:lastRowFirstColumn="0" w:lastRowLastColumn="0"/>
-            </w:pPr>
-            <w:r>
-              <w:t>224, 544</w:t>
-            </w:r>
-          </w:p>
-          <w:p>
-            <w:pPr>
-              <w:cnfStyle w:val="000000100000" w:firstRow="0" w:lastRow="0" w:firstColumn="0" w:lastColumn="0" w:oddVBand="0" w:evenVBand="0" w:oddHBand="1" w:evenHBand="0" w:firstRowFirstColumn="0" w:firstRowLastColumn="0" w:lastRowFirstColumn="0" w:lastRowLastColumn="0"/>
-            </w:pPr>
-            <w:r>
-              <w:t>320, 576</w:t>
-            </w:r>
-          </w:p>
-          <w:p>
-            <w:pPr>
-              <w:cnfStyle w:val="000000100000" w:firstRow="0" w:lastRow="0" w:firstColumn="0" w:lastColumn="0" w:oddVBand="0" w:evenVBand="0" w:oddHBand="1" w:evenHBand="0" w:firstRowFirstColumn="0" w:firstRowLastColumn="0" w:lastRowFirstColumn="0" w:lastRowLastColumn="0"/>
-            </w:pPr>
-            <w:r>
-              <w:t>416, 608</w:t>
+            <w:r>
+              <w:rPr>
+                <w:b w:val="0"/>
+              </w:rPr>
+              <w:t xml:space="preserve">Trasig plattform </w:t>
+            </w:r>
+            <w:r>
+              <w:rPr>
+                <w:b w:val="0"/>
+              </w:rPr>
+              <w:t>2 (tål 1 hopp)</w:t>
+            </w:r>
+          </w:p>
+        </w:tc>
+        <w:tc>
+          <w:tcPr>
+            <w:tcW w:w="3336" w:type="dxa"/>
+          </w:tcPr>
+          <w:p>
+            <w:pPr>
+              <w:cnfStyle w:val="000000100000" w:firstRow="0" w:lastRow="0" w:firstColumn="0" w:lastColumn="0" w:oddVBand="0" w:evenVBand="0" w:oddHBand="1" w:evenHBand="0" w:firstRowFirstColumn="0" w:firstRowLastColumn="0" w:lastRowFirstColumn="0" w:lastRowLastColumn="0"/>
+            </w:pPr>
+            <w:r>
+              <w:t>96, 512</w:t>
             </w:r>
           </w:p>
         </w:tc>
@@ -1014,38 +1291,36 @@
               <w:rPr>
                 <w:b w:val="0"/>
               </w:rPr>
-              <w:t>2</w:t>
-            </w:r>
-            <w:r>
-              <w:rPr>
-                <w:b w:val="0"/>
-              </w:rPr>
-              <w:t xml:space="preserve"> (tål </w:t>
-            </w:r>
-            <w:r>
-              <w:rPr>
-                <w:b w:val="0"/>
-              </w:rPr>
-              <w:t>1</w:t>
-            </w:r>
-            <w:r>
-              <w:rPr>
-                <w:b w:val="0"/>
-              </w:rPr>
-              <w:t xml:space="preserve"> hopp)</w:t>
-            </w:r>
-          </w:p>
-        </w:tc>
-        <w:tc>
-          <w:tcPr>
-            <w:tcW w:w="3336" w:type="dxa"/>
-          </w:tcPr>
-          <w:p>
-            <w:pPr>
-              <w:cnfStyle w:val="000000010000" w:firstRow="0" w:lastRow="0" w:firstColumn="0" w:lastColumn="0" w:oddVBand="0" w:evenVBand="0" w:oddHBand="0" w:evenHBand="1" w:firstRowFirstColumn="0" w:firstRowLastColumn="0" w:lastRowFirstColumn="0" w:lastRowLastColumn="0"/>
-            </w:pPr>
-            <w:r>
-              <w:t>96, 512</w:t>
+              <w:t>3 (tål 0 hopp)</w:t>
+            </w:r>
+          </w:p>
+        </w:tc>
+        <w:tc>
+          <w:tcPr>
+            <w:tcW w:w="3336" w:type="dxa"/>
+          </w:tcPr>
+          <w:p>
+            <w:pPr>
+              <w:cnfStyle w:val="000000010000" w:firstRow="0" w:lastRow="0" w:firstColumn="0" w:lastColumn="0" w:oddVBand="0" w:evenVBand="0" w:oddHBand="0" w:evenHBand="1" w:firstRowFirstColumn="0" w:firstRowLastColumn="0" w:lastRowFirstColumn="0" w:lastRowLastColumn="0"/>
+            </w:pPr>
+            <w:r>
+              <w:t>64, 384</w:t>
+            </w:r>
+          </w:p>
+          <w:p>
+            <w:pPr>
+              <w:cnfStyle w:val="000000010000" w:firstRow="0" w:lastRow="0" w:firstColumn="0" w:lastColumn="0" w:oddVBand="0" w:evenVBand="0" w:oddHBand="0" w:evenHBand="1" w:firstRowFirstColumn="0" w:firstRowLastColumn="0" w:lastRowFirstColumn="0" w:lastRowLastColumn="0"/>
+            </w:pPr>
+            <w:r>
+              <w:t>416, 416</w:t>
+            </w:r>
+          </w:p>
+          <w:p>
+            <w:pPr>
+              <w:cnfStyle w:val="000000010000" w:firstRow="0" w:lastRow="0" w:firstColumn="0" w:lastColumn="0" w:oddVBand="0" w:evenVBand="0" w:oddHBand="0" w:evenHBand="1" w:firstRowFirstColumn="0" w:firstRowLastColumn="0" w:lastRowFirstColumn="0" w:lastRowLastColumn="0"/>
+            </w:pPr>
+            <w:r>
+              <w:t>320, 672</w:t>
             </w:r>
           </w:p>
         </w:tc>
@@ -1061,64 +1336,35 @@
             <w:tcW w:w="3336" w:type="dxa"/>
           </w:tcPr>
           <w:p>
-            <w:r>
-              <w:rPr>
-                <w:b w:val="0"/>
-              </w:rPr>
-              <w:t xml:space="preserve">Trasig plattform </w:t>
-            </w:r>
-            <w:r>
-              <w:rPr>
-                <w:b w:val="0"/>
-              </w:rPr>
-              <w:t>3</w:t>
-            </w:r>
-            <w:r>
-              <w:rPr>
-                <w:b w:val="0"/>
-              </w:rPr>
-              <w:t xml:space="preserve"> (tål </w:t>
-            </w:r>
-            <w:r>
-              <w:rPr>
-                <w:b w:val="0"/>
-              </w:rPr>
-              <w:t>0</w:t>
-            </w:r>
-            <w:r>
-              <w:rPr>
-                <w:b w:val="0"/>
-              </w:rPr>
-              <w:t xml:space="preserve"> hopp)</w:t>
-            </w:r>
-          </w:p>
-        </w:tc>
-        <w:tc>
-          <w:tcPr>
-            <w:tcW w:w="3336" w:type="dxa"/>
-          </w:tcPr>
-          <w:p>
-            <w:pPr>
-              <w:cnfStyle w:val="000000100000" w:firstRow="0" w:lastRow="0" w:firstColumn="0" w:lastColumn="0" w:oddVBand="0" w:evenVBand="0" w:oddHBand="1" w:evenHBand="0" w:firstRowFirstColumn="0" w:firstRowLastColumn="0" w:lastRowFirstColumn="0" w:lastRowLastColumn="0"/>
-            </w:pPr>
-            <w:r>
-              <w:t>64, 384</w:t>
-            </w:r>
-          </w:p>
-          <w:p>
-            <w:pPr>
-              <w:cnfStyle w:val="000000100000" w:firstRow="0" w:lastRow="0" w:firstColumn="0" w:lastColumn="0" w:oddVBand="0" w:evenVBand="0" w:oddHBand="1" w:evenHBand="0" w:firstRowFirstColumn="0" w:firstRowLastColumn="0" w:lastRowFirstColumn="0" w:lastRowLastColumn="0"/>
-            </w:pPr>
-            <w:r>
-              <w:t>416, 416</w:t>
-            </w:r>
-          </w:p>
-          <w:p>
-            <w:pPr>
-              <w:cnfStyle w:val="000000100000" w:firstRow="0" w:lastRow="0" w:firstColumn="0" w:lastColumn="0" w:oddVBand="0" w:evenVBand="0" w:oddHBand="1" w:evenHBand="0" w:firstRowFirstColumn="0" w:firstRowLastColumn="0" w:lastRowFirstColumn="0" w:lastRowLastColumn="0"/>
-            </w:pPr>
-            <w:r>
-              <w:t>320, 672</w:t>
+            <w:pPr>
+              <w:rPr>
+                <w:b w:val="0"/>
+              </w:rPr>
+            </w:pPr>
+            <w:r>
+              <w:rPr>
+                <w:b w:val="0"/>
+              </w:rPr>
+              <w:t>Gul knapp</w:t>
+            </w:r>
+            <w:r>
+              <w:rPr>
+                <w:b w:val="0"/>
+              </w:rPr>
+              <w:t xml:space="preserve"> (16x16)</w:t>
+            </w:r>
+          </w:p>
+        </w:tc>
+        <w:tc>
+          <w:tcPr>
+            <w:tcW w:w="3336" w:type="dxa"/>
+          </w:tcPr>
+          <w:p>
+            <w:pPr>
+              <w:cnfStyle w:val="000000100000" w:firstRow="0" w:lastRow="0" w:firstColumn="0" w:lastColumn="0" w:oddVBand="0" w:evenVBand="0" w:oddHBand="1" w:evenHBand="0" w:firstRowFirstColumn="0" w:firstRowLastColumn="0" w:lastRowFirstColumn="0" w:lastRowLastColumn="0"/>
+            </w:pPr>
+            <w:r>
+              <w:t>-</w:t>
             </w:r>
           </w:p>
         </w:tc>
@@ -1143,7 +1389,7 @@
               <w:rPr>
                 <w:b w:val="0"/>
               </w:rPr>
-              <w:t>Gul knapp</w:t>
+              <w:t>Blå knapp</w:t>
             </w:r>
             <w:r>
               <w:rPr>
@@ -1187,7 +1433,7 @@
               <w:rPr>
                 <w:b w:val="0"/>
               </w:rPr>
-              <w:t>Blå knapp</w:t>
+              <w:t>Röd knapp</w:t>
             </w:r>
             <w:r>
               <w:rPr>
@@ -1231,13 +1477,7 @@
               <w:rPr>
                 <w:b w:val="0"/>
               </w:rPr>
-              <w:t>Röd knapp</w:t>
-            </w:r>
-            <w:r>
-              <w:rPr>
-                <w:b w:val="0"/>
-              </w:rPr>
-              <w:t xml:space="preserve"> (16x16)</w:t>
+              <w:t>Blå laser 1 (416x2) och (416x4)</w:t>
             </w:r>
           </w:p>
         </w:tc>
@@ -1275,7 +1515,7 @@
               <w:rPr>
                 <w:b w:val="0"/>
               </w:rPr>
-              <w:t>Blå laser 1 (416x2) och (416x4)</w:t>
+              <w:t>Blå laser 2 (2x64) och (4x64)</w:t>
             </w:r>
           </w:p>
         </w:tc>
@@ -1313,7 +1553,7 @@
               <w:rPr>
                 <w:b w:val="0"/>
               </w:rPr>
-              <w:t>Blå laser 2 (2x64) och (4x64)</w:t>
+              <w:t>Röd laser 1 (2x320) och (4x320)</w:t>
             </w:r>
           </w:p>
         </w:tc>
@@ -1351,7 +1591,7 @@
               <w:rPr>
                 <w:b w:val="0"/>
               </w:rPr>
-              <w:t>Röd laser 1 (2x320) och (4x320)</w:t>
+              <w:t>Röd laser 2 (2x192) och (4x192)</w:t>
             </w:r>
           </w:p>
         </w:tc>
@@ -1389,7 +1629,7 @@
               <w:rPr>
                 <w:b w:val="0"/>
               </w:rPr>
-              <w:t>Röd laser 2 (2x192) och (4x192)</w:t>
+              <w:t>Röd laser 3 (96x2) och (96x4)</w:t>
             </w:r>
           </w:p>
         </w:tc>
@@ -1427,7 +1667,7 @@
               <w:rPr>
                 <w:b w:val="0"/>
               </w:rPr>
-              <w:t>Röd laser 3 (96x2) och (96x4)</w:t>
+              <w:t>Gul laser 1 (576x2) och (576x4)</w:t>
             </w:r>
           </w:p>
         </w:tc>
@@ -1465,7 +1705,7 @@
               <w:rPr>
                 <w:b w:val="0"/>
               </w:rPr>
-              <w:t>Gul laser 1 (576x2) och (576x4)</w:t>
+              <w:t>Gul laser 2 (2x224) och (4x224)</w:t>
             </w:r>
           </w:p>
         </w:tc>
@@ -1494,29 +1734,36 @@
             <w:tcW w:w="3336" w:type="dxa"/>
           </w:tcPr>
           <w:p>
-            <w:pPr>
-              <w:rPr>
-                <w:b w:val="0"/>
-              </w:rPr>
-            </w:pPr>
-            <w:r>
-              <w:rPr>
-                <w:b w:val="0"/>
-              </w:rPr>
-              <w:t>Gul laser 2 (2x224) och (4x224)</w:t>
-            </w:r>
-          </w:p>
-        </w:tc>
-        <w:tc>
-          <w:tcPr>
-            <w:tcW w:w="3336" w:type="dxa"/>
-          </w:tcPr>
-          <w:p>
-            <w:pPr>
-              <w:cnfStyle w:val="000000100000" w:firstRow="0" w:lastRow="0" w:firstColumn="0" w:lastColumn="0" w:oddVBand="0" w:evenVBand="0" w:oddHBand="1" w:evenHBand="0" w:firstRowFirstColumn="0" w:firstRowLastColumn="0" w:lastRowFirstColumn="0" w:lastRowLastColumn="0"/>
-            </w:pPr>
-            <w:r>
-              <w:t>-</w:t>
+            <w:r>
+              <w:rPr>
+                <w:b w:val="0"/>
+              </w:rPr>
+              <w:t>Meanix d</w:t>
+            </w:r>
+            <w:r>
+              <w:rPr>
+                <w:b w:val="0"/>
+              </w:rPr>
+              <w:t>ialogruta</w:t>
+            </w:r>
+            <w:r>
+              <w:rPr>
+                <w:b w:val="0"/>
+              </w:rPr>
+              <w:t xml:space="preserve"> (384x160)</w:t>
+            </w:r>
+          </w:p>
+        </w:tc>
+        <w:tc>
+          <w:tcPr>
+            <w:tcW w:w="3336" w:type="dxa"/>
+          </w:tcPr>
+          <w:p>
+            <w:pPr>
+              <w:cnfStyle w:val="000000100000" w:firstRow="0" w:lastRow="0" w:firstColumn="0" w:lastColumn="0" w:oddVBand="0" w:evenVBand="0" w:oddHBand="1" w:evenHBand="0" w:firstRowFirstColumn="0" w:firstRowLastColumn="0" w:lastRowFirstColumn="0" w:lastRowLastColumn="0"/>
+            </w:pPr>
+            <w:r>
+              <w:t>672, 80</w:t>
             </w:r>
           </w:p>
         </w:tc>
@@ -1532,13 +1779,11 @@
             <w:tcW w:w="3336" w:type="dxa"/>
           </w:tcPr>
           <w:p>
-            <w:bookmarkStart w:id="0" w:name="_GoBack"/>
-            <w:bookmarkEnd w:id="0"/>
-            <w:r>
-              <w:rPr>
-                <w:b w:val="0"/>
-              </w:rPr>
-              <w:t>Meanix d</w:t>
+            <w:r>
+              <w:rPr>
+                <w:b w:val="0"/>
+              </w:rPr>
+              <w:t>Stix d</w:t>
             </w:r>
             <w:r>
               <w:rPr>
@@ -1563,7 +1808,7 @@
               <w:cnfStyle w:val="000000010000" w:firstRow="0" w:lastRow="0" w:firstColumn="0" w:lastColumn="0" w:oddVBand="0" w:evenVBand="0" w:oddHBand="0" w:evenHBand="1" w:firstRowFirstColumn="0" w:firstRowLastColumn="0" w:lastRowFirstColumn="0" w:lastRowLastColumn="0"/>
             </w:pPr>
             <w:r>
-              <w:t>672, 80</w:t>
+              <w:t>192, 80</w:t>
             </w:r>
           </w:p>
         </w:tc>
@@ -1583,32 +1828,21 @@
               <w:rPr>
                 <w:b w:val="0"/>
               </w:rPr>
-              <w:t>Stix d</w:t>
-            </w:r>
-            <w:r>
-              <w:rPr>
-                <w:b w:val="0"/>
-              </w:rPr>
-              <w:t>ialogruta</w:t>
-            </w:r>
-            <w:r>
-              <w:rPr>
-                <w:b w:val="0"/>
-              </w:rPr>
-              <w:t xml:space="preserve"> (384x160)</w:t>
-            </w:r>
-          </w:p>
-        </w:tc>
-        <w:tc>
-          <w:tcPr>
-            <w:tcW w:w="3336" w:type="dxa"/>
-          </w:tcPr>
-          <w:p>
-            <w:pPr>
-              <w:cnfStyle w:val="000000100000" w:firstRow="0" w:lastRow="0" w:firstColumn="0" w:lastColumn="0" w:oddVBand="0" w:evenVBand="0" w:oddHBand="1" w:evenHBand="0" w:firstRowFirstColumn="0" w:firstRowLastColumn="0" w:lastRowFirstColumn="0" w:lastRowLastColumn="0"/>
-            </w:pPr>
-            <w:r>
-              <w:t>192, 80</w:t>
+              <w:lastRenderedPageBreak/>
+              <w:t>Knappikon för att trycka bort Meanix dialogruta (endast story, 96x32)</w:t>
+            </w:r>
+          </w:p>
+        </w:tc>
+        <w:tc>
+          <w:tcPr>
+            <w:tcW w:w="3336" w:type="dxa"/>
+          </w:tcPr>
+          <w:p>
+            <w:pPr>
+              <w:cnfStyle w:val="000000100000" w:firstRow="0" w:lastRow="0" w:firstColumn="0" w:lastColumn="0" w:oddVBand="0" w:evenVBand="0" w:oddHBand="1" w:evenHBand="0" w:firstRowFirstColumn="0" w:firstRowLastColumn="0" w:lastRowFirstColumn="0" w:lastRowLastColumn="0"/>
+            </w:pPr>
+            <w:r>
+              <w:t>944, 208</w:t>
             </w:r>
           </w:p>
         </w:tc>
@@ -1624,24 +1858,29 @@
             <w:tcW w:w="3336" w:type="dxa"/>
           </w:tcPr>
           <w:p>
-            <w:r>
-              <w:rPr>
-                <w:b w:val="0"/>
-              </w:rPr>
-              <w:t>Knappikon för att trycka bort Meanix dialogruta (endast story, 96x32)</w:t>
-            </w:r>
-          </w:p>
-        </w:tc>
-        <w:tc>
-          <w:tcPr>
-            <w:tcW w:w="3336" w:type="dxa"/>
-          </w:tcPr>
-          <w:p>
-            <w:pPr>
-              <w:cnfStyle w:val="000000010000" w:firstRow="0" w:lastRow="0" w:firstColumn="0" w:lastColumn="0" w:oddVBand="0" w:evenVBand="0" w:oddHBand="0" w:evenHBand="1" w:firstRowFirstColumn="0" w:firstRowLastColumn="0" w:lastRowFirstColumn="0" w:lastRowLastColumn="0"/>
-            </w:pPr>
-            <w:r>
-              <w:t>944, 208</w:t>
+            <w:pPr>
+              <w:rPr>
+                <w:b w:val="0"/>
+              </w:rPr>
+            </w:pPr>
+            <w:r>
+              <w:rPr>
+                <w:b w:val="0"/>
+              </w:rPr>
+              <w:t>Knappikon för att trycka bort Stix dialogruta (endast story, 96x32)</w:t>
+            </w:r>
+          </w:p>
+        </w:tc>
+        <w:tc>
+          <w:tcPr>
+            <w:tcW w:w="3336" w:type="dxa"/>
+          </w:tcPr>
+          <w:p>
+            <w:pPr>
+              <w:cnfStyle w:val="000000010000" w:firstRow="0" w:lastRow="0" w:firstColumn="0" w:lastColumn="0" w:oddVBand="0" w:evenVBand="0" w:oddHBand="0" w:evenHBand="1" w:firstRowFirstColumn="0" w:firstRowLastColumn="0" w:lastRowFirstColumn="0" w:lastRowLastColumn="0"/>
+            </w:pPr>
+            <w:r>
+              <w:t>464, 208</w:t>
             </w:r>
           </w:p>
         </w:tc>
@@ -1657,30 +1896,22 @@
             <w:tcW w:w="3336" w:type="dxa"/>
           </w:tcPr>
           <w:p>
-            <w:pPr>
-              <w:rPr>
-                <w:b w:val="0"/>
-              </w:rPr>
-            </w:pPr>
-            <w:r>
-              <w:rPr>
-                <w:b w:val="0"/>
-              </w:rPr>
-              <w:t>Knappikon för att trycka bort Stix dialogruta (endast story, 96x32)</w:t>
-            </w:r>
-          </w:p>
-        </w:tc>
-        <w:tc>
-          <w:tcPr>
-            <w:tcW w:w="3336" w:type="dxa"/>
-          </w:tcPr>
-          <w:p>
-            <w:pPr>
-              <w:cnfStyle w:val="000000100000" w:firstRow="0" w:lastRow="0" w:firstColumn="0" w:lastColumn="0" w:oddVBand="0" w:evenVBand="0" w:oddHBand="1" w:evenHBand="0" w:firstRowFirstColumn="0" w:firstRowLastColumn="0" w:lastRowFirstColumn="0" w:lastRowLastColumn="0"/>
-            </w:pPr>
-            <w:r>
-              <w:t>464, 208</w:t>
-            </w:r>
+            <w:r>
+              <w:t>Lågprioriterat</w:t>
+            </w:r>
+            <w:r>
+              <w:t>:</w:t>
+            </w:r>
+          </w:p>
+        </w:tc>
+        <w:tc>
+          <w:tcPr>
+            <w:tcW w:w="3336" w:type="dxa"/>
+          </w:tcPr>
+          <w:p>
+            <w:pPr>
+              <w:cnfStyle w:val="000000100000" w:firstRow="0" w:lastRow="0" w:firstColumn="0" w:lastColumn="0" w:oddVBand="0" w:evenVBand="0" w:oddHBand="1" w:evenHBand="0" w:firstRowFirstColumn="0" w:firstRowLastColumn="0" w:lastRowFirstColumn="0" w:lastRowLastColumn="0"/>
+            </w:pPr>
           </w:p>
         </w:tc>
       </w:tr>
@@ -1695,22 +1926,30 @@
             <w:tcW w:w="3336" w:type="dxa"/>
           </w:tcPr>
           <w:p>
-            <w:r>
-              <w:t>Lågprioriterat</w:t>
-            </w:r>
-            <w:r>
-              <w:t>:</w:t>
-            </w:r>
-          </w:p>
-        </w:tc>
-        <w:tc>
-          <w:tcPr>
-            <w:tcW w:w="3336" w:type="dxa"/>
-          </w:tcPr>
-          <w:p>
-            <w:pPr>
-              <w:cnfStyle w:val="000000010000" w:firstRow="0" w:lastRow="0" w:firstColumn="0" w:lastColumn="0" w:oddVBand="0" w:evenVBand="0" w:oddHBand="0" w:evenHBand="1" w:firstRowFirstColumn="0" w:firstRowLastColumn="0" w:lastRowFirstColumn="0" w:lastRowLastColumn="0"/>
-            </w:pPr>
+            <w:pPr>
+              <w:rPr>
+                <w:b w:val="0"/>
+              </w:rPr>
+            </w:pPr>
+            <w:r>
+              <w:rPr>
+                <w:b w:val="0"/>
+              </w:rPr>
+              <w:t>Lavarör (vänster, 64x64)</w:t>
+            </w:r>
+          </w:p>
+        </w:tc>
+        <w:tc>
+          <w:tcPr>
+            <w:tcW w:w="3336" w:type="dxa"/>
+          </w:tcPr>
+          <w:p>
+            <w:pPr>
+              <w:cnfStyle w:val="000000010000" w:firstRow="0" w:lastRow="0" w:firstColumn="0" w:lastColumn="0" w:oddVBand="0" w:evenVBand="0" w:oddHBand="0" w:evenHBand="1" w:firstRowFirstColumn="0" w:firstRowLastColumn="0" w:lastRowFirstColumn="0" w:lastRowLastColumn="0"/>
+            </w:pPr>
+            <w:r>
+              <w:t>0, 704</w:t>
+            </w:r>
           </w:p>
         </w:tc>
       </w:tr>
@@ -1725,29 +1964,36 @@
             <w:tcW w:w="3336" w:type="dxa"/>
           </w:tcPr>
           <w:p>
-            <w:pPr>
-              <w:rPr>
-                <w:b w:val="0"/>
-              </w:rPr>
-            </w:pPr>
-            <w:r>
-              <w:rPr>
-                <w:b w:val="0"/>
-              </w:rPr>
-              <w:t>Lavarör (vänster, 64x64)</w:t>
-            </w:r>
-          </w:p>
-        </w:tc>
-        <w:tc>
-          <w:tcPr>
-            <w:tcW w:w="3336" w:type="dxa"/>
-          </w:tcPr>
-          <w:p>
-            <w:pPr>
-              <w:cnfStyle w:val="000000100000" w:firstRow="0" w:lastRow="0" w:firstColumn="0" w:lastColumn="0" w:oddVBand="0" w:evenVBand="0" w:oddHBand="1" w:evenHBand="0" w:firstRowFirstColumn="0" w:firstRowLastColumn="0" w:lastRowFirstColumn="0" w:lastRowLastColumn="0"/>
-            </w:pPr>
-            <w:r>
-              <w:t>0, 704</w:t>
+            <w:r>
+              <w:rPr>
+                <w:b w:val="0"/>
+              </w:rPr>
+              <w:t>Lavarör (</w:t>
+            </w:r>
+            <w:r>
+              <w:rPr>
+                <w:b w:val="0"/>
+              </w:rPr>
+              <w:t>höger</w:t>
+            </w:r>
+            <w:r>
+              <w:rPr>
+                <w:b w:val="0"/>
+              </w:rPr>
+              <w:t>, 64x64)</w:t>
+            </w:r>
+          </w:p>
+        </w:tc>
+        <w:tc>
+          <w:tcPr>
+            <w:tcW w:w="3336" w:type="dxa"/>
+          </w:tcPr>
+          <w:p>
+            <w:pPr>
+              <w:cnfStyle w:val="000000100000" w:firstRow="0" w:lastRow="0" w:firstColumn="0" w:lastColumn="0" w:oddVBand="0" w:evenVBand="0" w:oddHBand="1" w:evenHBand="0" w:firstRowFirstColumn="0" w:firstRowLastColumn="0" w:lastRowFirstColumn="0" w:lastRowLastColumn="0"/>
+            </w:pPr>
+            <w:r>
+              <w:t>1216, 704</w:t>
             </w:r>
           </w:p>
         </w:tc>
@@ -1763,36 +2009,29 @@
             <w:tcW w:w="3336" w:type="dxa"/>
           </w:tcPr>
           <w:p>
-            <w:r>
-              <w:rPr>
-                <w:b w:val="0"/>
-              </w:rPr>
-              <w:t>Lavarör (</w:t>
-            </w:r>
-            <w:r>
-              <w:rPr>
-                <w:b w:val="0"/>
-              </w:rPr>
-              <w:t>höger</w:t>
-            </w:r>
-            <w:r>
-              <w:rPr>
-                <w:b w:val="0"/>
-              </w:rPr>
-              <w:t>, 64x64)</w:t>
-            </w:r>
-          </w:p>
-        </w:tc>
-        <w:tc>
-          <w:tcPr>
-            <w:tcW w:w="3336" w:type="dxa"/>
-          </w:tcPr>
-          <w:p>
-            <w:pPr>
-              <w:cnfStyle w:val="000000010000" w:firstRow="0" w:lastRow="0" w:firstColumn="0" w:lastColumn="0" w:oddVBand="0" w:evenVBand="0" w:oddHBand="0" w:evenHBand="1" w:firstRowFirstColumn="0" w:firstRowLastColumn="0" w:lastRowFirstColumn="0" w:lastRowLastColumn="0"/>
-            </w:pPr>
-            <w:r>
-              <w:t>1216, 704</w:t>
+            <w:pPr>
+              <w:rPr>
+                <w:b w:val="0"/>
+              </w:rPr>
+            </w:pPr>
+            <w:r>
+              <w:rPr>
+                <w:b w:val="0"/>
+              </w:rPr>
+              <w:t>Trappräcke (vänster, 64x32)</w:t>
+            </w:r>
+          </w:p>
+        </w:tc>
+        <w:tc>
+          <w:tcPr>
+            <w:tcW w:w="3336" w:type="dxa"/>
+          </w:tcPr>
+          <w:p>
+            <w:pPr>
+              <w:cnfStyle w:val="000000010000" w:firstRow="0" w:lastRow="0" w:firstColumn="0" w:lastColumn="0" w:oddVBand="0" w:evenVBand="0" w:oddHBand="0" w:evenHBand="1" w:firstRowFirstColumn="0" w:firstRowLastColumn="0" w:lastRowFirstColumn="0" w:lastRowLastColumn="0"/>
+            </w:pPr>
+            <w:r>
+              <w:t>-</w:t>
             </w:r>
           </w:p>
         </w:tc>
@@ -1817,7 +2056,7 @@
               <w:rPr>
                 <w:b w:val="0"/>
               </w:rPr>
-              <w:t>Trappräcke (vänster, 64x32)</w:t>
+              <w:t>Trappräcke (mitten, 64x32)</w:t>
             </w:r>
           </w:p>
         </w:tc>
@@ -1855,7 +2094,7 @@
               <w:rPr>
                 <w:b w:val="0"/>
               </w:rPr>
-              <w:t>Trappräcke (mitten, 64x32)</w:t>
+              <w:t>Trappräcke (höger, 64x32)</w:t>
             </w:r>
           </w:p>
         </w:tc>
@@ -1893,7 +2132,7 @@
               <w:rPr>
                 <w:b w:val="0"/>
               </w:rPr>
-              <w:t>Trappräcke (höger, 64x32)</w:t>
+              <w:t>Trappa (vänster, 64x64)</w:t>
             </w:r>
           </w:p>
         </w:tc>
@@ -1931,7 +2170,7 @@
               <w:rPr>
                 <w:b w:val="0"/>
               </w:rPr>
-              <w:t>Trappa (vänster, 64x64)</w:t>
+              <w:t>Trappa (mitten, 64x64)</w:t>
             </w:r>
           </w:p>
         </w:tc>
@@ -1969,45 +2208,6 @@
               <w:rPr>
                 <w:b w:val="0"/>
               </w:rPr>
-              <w:lastRenderedPageBreak/>
-              <w:t>Trappa (mitten, 64x64)</w:t>
-            </w:r>
-          </w:p>
-        </w:tc>
-        <w:tc>
-          <w:tcPr>
-            <w:tcW w:w="3336" w:type="dxa"/>
-          </w:tcPr>
-          <w:p>
-            <w:pPr>
-              <w:cnfStyle w:val="000000100000" w:firstRow="0" w:lastRow="0" w:firstColumn="0" w:lastColumn="0" w:oddVBand="0" w:evenVBand="0" w:oddHBand="1" w:evenHBand="0" w:firstRowFirstColumn="0" w:firstRowLastColumn="0" w:lastRowFirstColumn="0" w:lastRowLastColumn="0"/>
-            </w:pPr>
-            <w:r>
-              <w:t>-</w:t>
-            </w:r>
-          </w:p>
-        </w:tc>
-      </w:tr>
-      <w:tr>
-        <w:trPr>
-          <w:cnfStyle w:val="000000010000" w:firstRow="0" w:lastRow="0" w:firstColumn="0" w:lastColumn="0" w:oddVBand="0" w:evenVBand="0" w:oddHBand="0" w:evenHBand="1" w:firstRowFirstColumn="0" w:firstRowLastColumn="0" w:lastRowFirstColumn="0" w:lastRowLastColumn="0"/>
-          <w:trHeight w:val="441"/>
-        </w:trPr>
-        <w:tc>
-          <w:tcPr>
-            <w:cnfStyle w:val="001000000000" w:firstRow="0" w:lastRow="0" w:firstColumn="1" w:lastColumn="0" w:oddVBand="0" w:evenVBand="0" w:oddHBand="0" w:evenHBand="0" w:firstRowFirstColumn="0" w:firstRowLastColumn="0" w:lastRowFirstColumn="0" w:lastRowLastColumn="0"/>
-            <w:tcW w:w="3336" w:type="dxa"/>
-          </w:tcPr>
-          <w:p>
-            <w:pPr>
-              <w:rPr>
-                <w:b w:val="0"/>
-              </w:rPr>
-            </w:pPr>
-            <w:r>
-              <w:rPr>
-                <w:b w:val="0"/>
-              </w:rPr>
               <w:t>Trappa (höger, 64x64)</w:t>
             </w:r>
           </w:p>
@@ -2018,7 +2218,7 @@
           </w:tcPr>
           <w:p>
             <w:pPr>
-              <w:cnfStyle w:val="000000010000" w:firstRow="0" w:lastRow="0" w:firstColumn="0" w:lastColumn="0" w:oddVBand="0" w:evenVBand="0" w:oddHBand="0" w:evenHBand="1" w:firstRowFirstColumn="0" w:firstRowLastColumn="0" w:lastRowFirstColumn="0" w:lastRowLastColumn="0"/>
+              <w:cnfStyle w:val="000000100000" w:firstRow="0" w:lastRow="0" w:firstColumn="0" w:lastColumn="0" w:oddVBand="0" w:evenVBand="0" w:oddHBand="1" w:evenHBand="0" w:firstRowFirstColumn="0" w:firstRowLastColumn="0" w:lastRowFirstColumn="0" w:lastRowLastColumn="0"/>
             </w:pPr>
             <w:r>
               <w:t>-</w:t>

</xml_diff>